<commit_message>
add search for saved and history
</commit_message>
<xml_diff>
--- a/Mau-bia-tom-tat-BuiHoangAnh_1412101114.docx
+++ b/Mau-bia-tom-tat-BuiHoangAnh_1412101114.docx
@@ -98,7 +98,16 @@
                                 <w:rFonts w:ascii=".VnTime" w:hAnsi=".VnTime"/>
                                 <w:sz w:val="28"/>
                               </w:rPr>
-                              <w:t>-------o0o-------</w:t>
+                              <w:t>-------o0o---</w:t>
+                            </w:r>
+                            <w:bookmarkStart w:id="0" w:name="_GoBack"/>
+                            <w:bookmarkEnd w:id="0"/>
+                            <w:r>
+                              <w:rPr>
+                                <w:rFonts w:ascii=".VnTime" w:hAnsi=".VnTime"/>
+                                <w:sz w:val="28"/>
+                              </w:rPr>
+                              <w:t>----</w:t>
                             </w:r>
                           </w:p>
                           <w:p>
@@ -433,15 +442,7 @@
                               <w:rPr>
                                 <w:sz w:val="28"/>
                               </w:rPr>
-                              <w:t>CT</w:t>
-                            </w:r>
-                            <w:bookmarkStart w:id="0" w:name="_GoBack"/>
-                            <w:bookmarkEnd w:id="0"/>
-                            <w:r>
-                              <w:rPr>
-                                <w:sz w:val="28"/>
-                              </w:rPr>
-                              <w:t>1801</w:t>
+                              <w:t>CT1801</w:t>
                             </w:r>
                           </w:p>
                           <w:p>
@@ -600,7 +601,16 @@
                           <w:rFonts w:ascii=".VnTime" w:hAnsi=".VnTime"/>
                           <w:sz w:val="28"/>
                         </w:rPr>
-                        <w:t>-------o0o-------</w:t>
+                        <w:t>-------o0o---</w:t>
+                      </w:r>
+                      <w:bookmarkStart w:id="1" w:name="_GoBack"/>
+                      <w:bookmarkEnd w:id="1"/>
+                      <w:r>
+                        <w:rPr>
+                          <w:rFonts w:ascii=".VnTime" w:hAnsi=".VnTime"/>
+                          <w:sz w:val="28"/>
+                        </w:rPr>
+                        <w:t>----</w:t>
                       </w:r>
                     </w:p>
                     <w:p>
@@ -935,15 +945,7 @@
                         <w:rPr>
                           <w:sz w:val="28"/>
                         </w:rPr>
-                        <w:t>CT</w:t>
-                      </w:r>
-                      <w:bookmarkStart w:id="1" w:name="_GoBack"/>
-                      <w:bookmarkEnd w:id="1"/>
-                      <w:r>
-                        <w:rPr>
-                          <w:sz w:val="28"/>
-                        </w:rPr>
-                        <w:t>1801</w:t>
+                        <w:t>CT1801</w:t>
                       </w:r>
                     </w:p>
                     <w:p>

</xml_diff>